<commit_message>
Deploying to gh-pages from @ csci-1301/csci-1301.github.io@0077008fa536b7d643c650baf80da29cadddffc4 🚀
</commit_message>
<xml_diff>
--- a/labs/Char/index.docx
+++ b/labs/Char/index.docx
@@ -64,7 +64,7 @@
         <w:pStyle w:val="Date"/>
       </w:pPr>
       <w:r>
-        <w:t xml:space="preserve">June  29, 2021 (09:36:58 PM)</w:t>
+        <w:t xml:space="preserve">June  30, 2021 (03:52:38 PM)</w:t>
       </w:r>
     </w:p>
     <w:sdt>
@@ -93,7 +93,7 @@
         </w:p>
       </w:sdtContent>
     </w:sdt>
-    <w:bookmarkStart w:id="22" w:name="reading-and-understanding"/>
+    <w:bookmarkStart w:id="23" w:name="reading-and-understanding"/>
     <w:p>
       <w:pPr>
         <w:pStyle w:val="Heading2"/>
@@ -121,7 +121,31 @@
         <w:t xml:space="preserve"> </w:t>
       </w:r>
       <w:r>
-        <w:t xml:space="preserve">for a mapping between the glyphs (i.e., space, !, etc.) and</w:t>
+        <w:t xml:space="preserve">for a mapping between the glyphs (i.e., space,</w:t>
+      </w:r>
+      <w:r>
+        <w:t xml:space="preserve"> </w:t>
+      </w:r>
+      <w:r>
+        <w:rPr>
+          <w:rStyle w:val="NormalTok"/>
+        </w:rPr>
+        <w:t xml:space="preserve">A</w:t>
+      </w:r>
+      <w:r>
+        <w:t xml:space="preserve">,</w:t>
+      </w:r>
+      <w:r>
+        <w:t xml:space="preserve"> </w:t>
+      </w:r>
+      <w:r>
+        <w:rPr>
+          <w:rStyle w:val="OperatorTok"/>
+        </w:rPr>
+        <w:t xml:space="preserve">!</w:t>
+      </w:r>
+      <w:r>
+        <w:t xml:space="preserve">, etc.) and</w:t>
       </w:r>
       <w:r>
         <w:t xml:space="preserve"> </w:t>
@@ -134,7 +158,7 @@
         <w:t xml:space="preserve">dec</w:t>
       </w:r>
       <w:r>
-        <w:t xml:space="preserve">imal values (to be read as</w:t>
+        <w:t xml:space="preserve">imal values, to be read as</w:t>
       </w:r>
       <w:r>
         <w:t xml:space="preserve"> </w:t>
@@ -149,17 +173,89 @@
         <w:t xml:space="preserve">”</w:t>
       </w:r>
       <w:r>
-        <w:t xml:space="preserve">, i.e., 32, 33, 34, etc.).</w:t>
-      </w:r>
-      <w:r>
-        <w:t xml:space="preserve"> </w:t>
-      </w:r>
+        <w:t xml:space="preserve">, i.e., 32, 33, 34, etc.</w:t>
+      </w:r>
+    </w:p>
+    <w:p>
+      <w:pPr>
+        <w:pStyle w:val="BodyText"/>
+      </w:pPr>
+      <w:r>
+        <w:t xml:space="preserve">In the references table, each character’s integer code is given for different</w:t>
+      </w:r>
+      <w:r>
+        <w:t xml:space="preserve"> </w:t>
+      </w:r>
+      <w:hyperlink r:id="rId22">
+        <w:r>
+          <w:rPr>
+            <w:rStyle w:val="Hyperlink"/>
+          </w:rPr>
+          <w:t xml:space="preserve">numeral systems</w:t>
+        </w:r>
+      </w:hyperlink>
+      <w:r>
+        <w:t xml:space="preserve">:</w:t>
+      </w:r>
+    </w:p>
+    <w:p>
+      <w:pPr>
+        <w:numPr>
+          <w:ilvl w:val="0"/>
+          <w:numId w:val="1001"/>
+        </w:numPr>
+        <w:pStyle w:val="Compact"/>
+      </w:pPr>
+      <w:r>
+        <w:t xml:space="preserve">Binary: base 2</w:t>
+      </w:r>
+    </w:p>
+    <w:p>
+      <w:pPr>
+        <w:numPr>
+          <w:ilvl w:val="0"/>
+          <w:numId w:val="1001"/>
+        </w:numPr>
+        <w:pStyle w:val="Compact"/>
+      </w:pPr>
+      <w:r>
+        <w:t xml:space="preserve">Oct: octal, base 8</w:t>
+      </w:r>
+    </w:p>
+    <w:p>
+      <w:pPr>
+        <w:numPr>
+          <w:ilvl w:val="0"/>
+          <w:numId w:val="1001"/>
+        </w:numPr>
+        <w:pStyle w:val="Compact"/>
+      </w:pPr>
+      <w:r>
+        <w:t xml:space="preserve">Dec: decimal, base 10</w:t>
+      </w:r>
+    </w:p>
+    <w:p>
+      <w:pPr>
+        <w:numPr>
+          <w:ilvl w:val="0"/>
+          <w:numId w:val="1001"/>
+        </w:numPr>
+        <w:pStyle w:val="Compact"/>
+      </w:pPr>
+      <w:r>
+        <w:t xml:space="preserve">Hex: hexadecimal, base 16</w:t>
+      </w:r>
+    </w:p>
+    <w:p>
+      <w:pPr>
+        <w:pStyle w:val="FirstParagraph"/>
+      </w:pPr>
       <w:r>
         <w:t xml:space="preserve">Note that the characters are divided in groups, and that there are 95 printable characters.</w:t>
       </w:r>
     </w:p>
-    <w:bookmarkEnd w:id="22"/>
-    <w:bookmarkStart w:id="23" w:name="converting"/>
+    <w:bookmarkEnd w:id="23"/>
+    <w:bookmarkStart w:id="24" w:name="converting"/>
     <w:p>
       <w:pPr>
         <w:pStyle w:val="Heading2"/>
@@ -343,45 +439,51 @@
         <w:rPr>
           <w:rStyle w:val="StringTok"/>
         </w:rPr>
-        <w:t xml:space="preserve">"'C' is represented as {intVar}</w:t>
-      </w:r>
-      <w:r>
-        <w:rPr>
-          <w:rStyle w:val="SpecialCharTok"/>
-        </w:rPr>
-        <w:t xml:space="preserve">\n</w:t>
+        <w:t xml:space="preserve">"'C' is represented as {intVar}"</w:t>
+      </w:r>
+      <w:r>
+        <w:rPr>
+          <w:rStyle w:val="OperatorTok"/>
+        </w:rPr>
+        <w:t xml:space="preserve">);</w:t>
+      </w:r>
+      <w:r>
+        <w:br/>
+      </w:r>
+      <w:r>
+        <w:rPr>
+          <w:rStyle w:val="NormalTok"/>
+        </w:rPr>
+        <w:t xml:space="preserve">Console</w:t>
+      </w:r>
+      <w:r>
+        <w:rPr>
+          <w:rStyle w:val="OperatorTok"/>
+        </w:rPr>
+        <w:t xml:space="preserve">.</w:t>
+      </w:r>
+      <w:r>
+        <w:rPr>
+          <w:rStyle w:val="FunctionTok"/>
+        </w:rPr>
+        <w:t xml:space="preserve">WriteLine</w:t>
+      </w:r>
+      <w:r>
+        <w:rPr>
+          <w:rStyle w:val="OperatorTok"/>
+        </w:rPr>
+        <w:t xml:space="preserve">(</w:t>
+      </w:r>
+      <w:r>
+        <w:rPr>
+          <w:rStyle w:val="NormalTok"/>
+        </w:rPr>
+        <w:t xml:space="preserve">$</w:t>
       </w:r>
       <w:r>
         <w:rPr>
           <w:rStyle w:val="StringTok"/>
         </w:rPr>
-        <w:t xml:space="preserve">"</w:t>
-      </w:r>
-      <w:r>
-        <w:br/>
-      </w:r>
-      <w:r>
-        <w:rPr>
-          <w:rStyle w:val="NormalTok"/>
-        </w:rPr>
-        <w:t xml:space="preserve">    </w:t>
-      </w:r>
-      <w:r>
-        <w:rPr>
-          <w:rStyle w:val="OperatorTok"/>
-        </w:rPr>
-        <w:t xml:space="preserve">+</w:t>
-      </w:r>
-      <w:r>
-        <w:rPr>
-          <w:rStyle w:val="NormalTok"/>
-        </w:rPr>
-        <w:t xml:space="preserve"> $</w:t>
-      </w:r>
-      <w:r>
-        <w:rPr>
-          <w:rStyle w:val="StringTok"/>
-        </w:rPr>
         <w:t xml:space="preserve">"{charVar} corresponds to the value 84"</w:t>
       </w:r>
       <w:r>
@@ -402,7 +504,7 @@
         <w:pStyle w:val="FirstParagraph"/>
       </w:pPr>
       <w:r>
-        <w:t xml:space="preserve">And note that we can explicitely convert</w:t>
+        <w:t xml:space="preserve">And note that we can explicitly convert</w:t>
       </w:r>
       <w:r>
         <w:t xml:space="preserve"> </w:t>
@@ -543,11 +645,13 @@
         <w:pStyle w:val="FirstParagraph"/>
       </w:pPr>
       <w:r>
-        <w:t xml:space="preserve">And note that your program would still compile.</w:t>
-      </w:r>
-      <w:r>
-        <w:t xml:space="preserve"> </w:t>
-      </w:r>
+        <w:t xml:space="preserve">And note that your program still compiles.</w:t>
+      </w:r>
+    </w:p>
+    <w:p>
+      <w:pPr>
+        <w:pStyle w:val="BodyText"/>
+      </w:pPr>
       <w:r>
         <w:t xml:space="preserve">Can you also convert implicitly</w:t>
       </w:r>
@@ -579,8 +683,359 @@
         <w:t xml:space="preserve">?</w:t>
       </w:r>
     </w:p>
-    <w:bookmarkEnd w:id="23"/>
-    <w:bookmarkStart w:id="24" w:name="comparing"/>
+    <w:p>
+      <w:pPr>
+        <w:pStyle w:val="BodyText"/>
+      </w:pPr>
+      <w:r>
+        <w:t xml:space="preserve">Next write code to determine the</w:t>
+      </w:r>
+      <w:r>
+        <w:t xml:space="preserve"> </w:t>
+      </w:r>
+      <w:r>
+        <w:rPr>
+          <w:rStyle w:val="DataTypeTok"/>
+        </w:rPr>
+        <w:t xml:space="preserve">int</w:t>
+      </w:r>
+      <w:r>
+        <w:t xml:space="preserve"> </w:t>
+      </w:r>
+      <w:r>
+        <w:t xml:space="preserve">values for the following characters:</w:t>
+      </w:r>
+    </w:p>
+    <w:tbl>
+      <w:tblPr>
+        <w:tblStyle w:val="Table"/>
+        <w:tblW w:type="auto" w:w="0"/>
+        <w:tblLook w:firstRow="1" w:lastRow="0" w:firstColumn="0" w:lastColumn="0" w:noHBand="0" w:noVBand="0" w:val="0020"/>
+      </w:tblPr>
+      <w:tblGrid>
+        <w:gridCol w:w="3960"/>
+        <w:gridCol w:w="3960"/>
+      </w:tblGrid>
+      <w:tr>
+        <w:trPr>
+          <w:tblHeader w:val="true"/>
+        </w:trPr>
+        <w:tc>
+          <w:tcPr/>
+          <w:p>
+            <w:pPr>
+              <w:pStyle w:val="Compact"/>
+              <w:jc w:val="center"/>
+            </w:pPr>
+            <w:r>
+              <w:rPr>
+                <w:rStyle w:val="DataTypeTok"/>
+              </w:rPr>
+              <w:t xml:space="preserve">char</w:t>
+            </w:r>
+            <w:r>
+              <w:t xml:space="preserve"> </w:t>
+            </w:r>
+            <w:r>
+              <w:t xml:space="preserve">value</w:t>
+            </w:r>
+          </w:p>
+        </w:tc>
+        <w:tc>
+          <w:tcPr/>
+          <w:p>
+            <w:pPr>
+              <w:pStyle w:val="Compact"/>
+              <w:jc w:val="center"/>
+            </w:pPr>
+            <w:r>
+              <w:rPr>
+                <w:rStyle w:val="DataTypeTok"/>
+              </w:rPr>
+              <w:t xml:space="preserve">int</w:t>
+            </w:r>
+            <w:r>
+              <w:t xml:space="preserve"> </w:t>
+            </w:r>
+            <w:r>
+              <w:t xml:space="preserve">value</w:t>
+            </w:r>
+          </w:p>
+        </w:tc>
+      </w:tr>
+      <w:tr>
+        <w:tc>
+          <w:tcPr/>
+          <w:p>
+            <w:pPr>
+              <w:pStyle w:val="Compact"/>
+              <w:jc w:val="center"/>
+            </w:pPr>
+            <w:r>
+              <w:rPr>
+                <w:rStyle w:val="NormalTok"/>
+              </w:rPr>
+              <w:t xml:space="preserve">w</w:t>
+            </w:r>
+          </w:p>
+        </w:tc>
+        <w:tc>
+          <w:tcPr/>
+          <w:p>
+            <w:pPr>
+              <w:pStyle w:val="Compact"/>
+              <w:jc w:val="center"/>
+            </w:pPr>
+            <w:r>
+              <w:t xml:space="preserve">119</w:t>
+            </w:r>
+          </w:p>
+        </w:tc>
+      </w:tr>
+      <w:tr>
+        <w:tc>
+          <w:tcPr/>
+          <w:p>
+            <w:pPr>
+              <w:pStyle w:val="Compact"/>
+              <w:jc w:val="center"/>
+            </w:pPr>
+            <w:r>
+              <w:rPr>
+                <w:rStyle w:val="NormalTok"/>
+              </w:rPr>
+              <w:t xml:space="preserve">A</w:t>
+            </w:r>
+          </w:p>
+        </w:tc>
+        <w:tc>
+          <w:tcPr/>
+          <w:p>
+            <w:pPr>
+              <w:pStyle w:val="Compact"/>
+            </w:pPr>
+          </w:p>
+        </w:tc>
+      </w:tr>
+      <w:tr>
+        <w:tc>
+          <w:tcPr/>
+          <w:p>
+            <w:pPr>
+              <w:pStyle w:val="Compact"/>
+              <w:jc w:val="center"/>
+            </w:pPr>
+            <w:r>
+              <w:rPr>
+                <w:rStyle w:val="DecValTok"/>
+              </w:rPr>
+              <w:t xml:space="preserve">5</w:t>
+            </w:r>
+          </w:p>
+        </w:tc>
+        <w:tc>
+          <w:tcPr/>
+          <w:p>
+            <w:pPr>
+              <w:pStyle w:val="Compact"/>
+            </w:pPr>
+          </w:p>
+        </w:tc>
+      </w:tr>
+      <w:tr>
+        <w:tc>
+          <w:tcPr/>
+          <w:p>
+            <w:pPr>
+              <w:pStyle w:val="Compact"/>
+              <w:jc w:val="center"/>
+            </w:pPr>
+            <w:r>
+              <w:rPr>
+                <w:rStyle w:val="NormalTok"/>
+              </w:rPr>
+              <w:t xml:space="preserve">#</w:t>
+            </w:r>
+          </w:p>
+        </w:tc>
+        <w:tc>
+          <w:tcPr/>
+          <w:p>
+            <w:pPr>
+              <w:pStyle w:val="Compact"/>
+            </w:pPr>
+          </w:p>
+        </w:tc>
+      </w:tr>
+      <w:tr>
+        <w:tc>
+          <w:tcPr/>
+          <w:p>
+            <w:pPr>
+              <w:pStyle w:val="Compact"/>
+              <w:jc w:val="center"/>
+            </w:pPr>
+            <w:r>
+              <w:rPr>
+                <w:rStyle w:val="NormalTok"/>
+              </w:rPr>
+              <w:t xml:space="preserve">p</w:t>
+            </w:r>
+          </w:p>
+        </w:tc>
+        <w:tc>
+          <w:tcPr/>
+          <w:p>
+            <w:pPr>
+              <w:pStyle w:val="Compact"/>
+            </w:pPr>
+          </w:p>
+        </w:tc>
+      </w:tr>
+    </w:tbl>
+    <w:p>
+      <w:pPr>
+        <w:pStyle w:val="BodyText"/>
+      </w:pPr>
+      <w:r>
+        <w:t xml:space="preserve">Also determine what characters the following integers (in decimal base) represent: 49, 104, 89.</w:t>
+      </w:r>
+    </w:p>
+    <w:tbl>
+      <w:tblPr>
+        <w:tblStyle w:val="Table"/>
+        <w:tblW w:type="auto" w:w="0"/>
+        <w:tblLook w:firstRow="1" w:lastRow="0" w:firstColumn="0" w:lastColumn="0" w:noHBand="0" w:noVBand="0" w:val="0020"/>
+      </w:tblPr>
+      <w:tblGrid>
+        <w:gridCol w:w="3960"/>
+        <w:gridCol w:w="3960"/>
+      </w:tblGrid>
+      <w:tr>
+        <w:trPr>
+          <w:tblHeader w:val="true"/>
+        </w:trPr>
+        <w:tc>
+          <w:tcPr/>
+          <w:p>
+            <w:pPr>
+              <w:pStyle w:val="Compact"/>
+              <w:jc w:val="center"/>
+            </w:pPr>
+            <w:r>
+              <w:rPr>
+                <w:rStyle w:val="DataTypeTok"/>
+              </w:rPr>
+              <w:t xml:space="preserve">int</w:t>
+            </w:r>
+            <w:r>
+              <w:t xml:space="preserve"> </w:t>
+            </w:r>
+            <w:r>
+              <w:t xml:space="preserve">value</w:t>
+            </w:r>
+          </w:p>
+        </w:tc>
+        <w:tc>
+          <w:tcPr/>
+          <w:p>
+            <w:pPr>
+              <w:pStyle w:val="Compact"/>
+              <w:jc w:val="center"/>
+            </w:pPr>
+            <w:r>
+              <w:rPr>
+                <w:rStyle w:val="DataTypeTok"/>
+              </w:rPr>
+              <w:t xml:space="preserve">char</w:t>
+            </w:r>
+            <w:r>
+              <w:t xml:space="preserve"> </w:t>
+            </w:r>
+            <w:r>
+              <w:t xml:space="preserve">value</w:t>
+            </w:r>
+          </w:p>
+        </w:tc>
+      </w:tr>
+      <w:tr>
+        <w:tc>
+          <w:tcPr/>
+          <w:p>
+            <w:pPr>
+              <w:pStyle w:val="Compact"/>
+              <w:jc w:val="center"/>
+            </w:pPr>
+            <w:r>
+              <w:rPr>
+                <w:rStyle w:val="DecValTok"/>
+              </w:rPr>
+              <w:t xml:space="preserve">59</w:t>
+            </w:r>
+          </w:p>
+        </w:tc>
+        <w:tc>
+          <w:tcPr/>
+          <w:p>
+            <w:pPr>
+              <w:pStyle w:val="Compact"/>
+            </w:pPr>
+          </w:p>
+        </w:tc>
+      </w:tr>
+      <w:tr>
+        <w:tc>
+          <w:tcPr/>
+          <w:p>
+            <w:pPr>
+              <w:pStyle w:val="Compact"/>
+              <w:jc w:val="center"/>
+            </w:pPr>
+            <w:r>
+              <w:rPr>
+                <w:rStyle w:val="DecValTok"/>
+              </w:rPr>
+              <w:t xml:space="preserve">112</w:t>
+            </w:r>
+          </w:p>
+        </w:tc>
+        <w:tc>
+          <w:tcPr/>
+          <w:p>
+            <w:pPr>
+              <w:pStyle w:val="Compact"/>
+            </w:pPr>
+          </w:p>
+        </w:tc>
+      </w:tr>
+      <w:tr>
+        <w:tc>
+          <w:tcPr/>
+          <w:p>
+            <w:pPr>
+              <w:pStyle w:val="Compact"/>
+              <w:jc w:val="center"/>
+            </w:pPr>
+            <w:r>
+              <w:rPr>
+                <w:rStyle w:val="DecValTok"/>
+              </w:rPr>
+              <w:t xml:space="preserve">89</w:t>
+            </w:r>
+          </w:p>
+        </w:tc>
+        <w:tc>
+          <w:tcPr/>
+          <w:p>
+            <w:pPr>
+              <w:pStyle w:val="Compact"/>
+            </w:pPr>
+          </w:p>
+        </w:tc>
+      </w:tr>
+    </w:tbl>
+    <w:bookmarkEnd w:id="24"/>
+    <w:bookmarkStart w:id="25" w:name="comparing"/>
     <w:p>
       <w:pPr>
         <w:pStyle w:val="Heading2"/>
@@ -619,7 +1074,7 @@
         </m:r>
       </m:oMath>
       <w:r>
-        <w:t xml:space="preserve">, the character associated to</w:t>
+        <w:t xml:space="preserve">, the character associated with</w:t>
       </w:r>
       <w:r>
         <w:t xml:space="preserve"> </w:t>
@@ -667,9 +1122,11 @@
       <w:r>
         <w:t xml:space="preserve">.</w:t>
       </w:r>
-      <w:r>
-        <w:t xml:space="preserve"> </w:t>
-      </w:r>
+    </w:p>
+    <w:p>
+      <w:pPr>
+        <w:pStyle w:val="BodyText"/>
+      </w:pPr>
       <w:r>
         <w:t xml:space="preserve">You can convince yourself by executing the following code:</w:t>
       </w:r>
@@ -820,76 +1277,12 @@
         <w:t xml:space="preserve">);</w:t>
       </w:r>
     </w:p>
-    <w:bookmarkEnd w:id="24"/>
-    <w:bookmarkStart w:id="25" w:name="testing-for-equality"/>
-    <w:p>
-      <w:pPr>
-        <w:pStyle w:val="Heading2"/>
-      </w:pPr>
-      <w:r>
-        <w:t xml:space="preserve">Testing for Equality</w:t>
-      </w:r>
-    </w:p>
     <w:p>
       <w:pPr>
         <w:pStyle w:val="FirstParagraph"/>
       </w:pPr>
       <w:r>
-        <w:t xml:space="preserve">Note that you can also test if a character is equal to an other by using</w:t>
-      </w:r>
-      <w:r>
-        <w:t xml:space="preserve"> </w:t>
-      </w:r>
-      <w:r>
-        <w:rPr>
-          <w:rStyle w:val="OperatorTok"/>
-        </w:rPr>
-        <w:t xml:space="preserve">==</w:t>
-      </w:r>
-      <w:r>
-        <w:t xml:space="preserve">, as for integer values.</w:t>
-      </w:r>
-      <w:r>
-        <w:t xml:space="preserve"> </w:t>
-      </w:r>
-      <w:r>
-        <w:t xml:space="preserve">This is particularly useful when we want to ask the user for a</w:t>
-      </w:r>
-      <w:r>
-        <w:t xml:space="preserve"> </w:t>
-      </w:r>
-      <w:r>
-        <w:t xml:space="preserve">“</w:t>
-      </w:r>
-      <w:r>
-        <w:t xml:space="preserve">yes</w:t>
-      </w:r>
-      <w:r>
-        <w:t xml:space="preserve">”</w:t>
-      </w:r>
-      <w:r>
-        <w:t xml:space="preserve"> </w:t>
-      </w:r>
-      <w:r>
-        <w:t xml:space="preserve">/</w:t>
-      </w:r>
-      <w:r>
-        <w:t xml:space="preserve"> </w:t>
-      </w:r>
-      <w:r>
-        <w:t xml:space="preserve">“</w:t>
-      </w:r>
-      <w:r>
-        <w:t xml:space="preserve">no</w:t>
-      </w:r>
-      <w:r>
-        <w:t xml:space="preserve">”</w:t>
-      </w:r>
-      <w:r>
-        <w:t xml:space="preserve"> </w:t>
-      </w:r>
-      <w:r>
-        <w:t xml:space="preserve">decision.</w:t>
+        <w:t xml:space="preserve">Implement the following short program:</w:t>
       </w:r>
     </w:p>
     <w:p>
@@ -897,31 +1290,31 @@
         <w:pStyle w:val="BodyText"/>
       </w:pPr>
       <w:r>
-        <w:t xml:space="preserve">Write a snippet of code that</w:t>
+        <w:t xml:space="preserve">Ask user to enter a lowercase character.</w:t>
       </w:r>
     </w:p>
     <w:p>
       <w:pPr>
         <w:numPr>
           <w:ilvl w:val="0"/>
-          <w:numId w:val="1001"/>
+          <w:numId w:val="1002"/>
         </w:numPr>
         <w:pStyle w:val="Compact"/>
       </w:pPr>
       <w:r>
-        <w:t xml:space="preserve">Ask the user for a character,</w:t>
+        <w:t xml:space="preserve">First check that the alphabet is within a - z range</w:t>
       </w:r>
     </w:p>
     <w:p>
       <w:pPr>
         <w:numPr>
           <w:ilvl w:val="0"/>
-          <w:numId w:val="1001"/>
+          <w:numId w:val="1002"/>
         </w:numPr>
         <w:pStyle w:val="Compact"/>
       </w:pPr>
       <w:r>
-        <w:t xml:space="preserve">Display on the screen</w:t>
+        <w:t xml:space="preserve">if it is not, display</w:t>
       </w:r>
       <w:r>
         <w:t xml:space="preserve"> </w:t>
@@ -930,61 +1323,34 @@
         <w:t xml:space="preserve">“</w:t>
       </w:r>
       <w:r>
-        <w:t xml:space="preserve">The user said yes</w:t>
+        <w:t xml:space="preserve">not a lowercase character</w:t>
       </w:r>
       <w:r>
         <w:t xml:space="preserve">”</w:t>
-      </w:r>
-      <w:r>
-        <w:t xml:space="preserve"> </w:t>
-      </w:r>
-      <w:r>
-        <w:t xml:space="preserve">if the user entered</w:t>
-      </w:r>
-      <w:r>
-        <w:t xml:space="preserve"> </w:t>
-      </w:r>
-      <w:r>
-        <w:t xml:space="preserve">“</w:t>
-      </w:r>
-      <w:r>
-        <w:t xml:space="preserve">Y</w:t>
-      </w:r>
-      <w:r>
-        <w:t xml:space="preserve">”</w:t>
-      </w:r>
-      <w:r>
-        <w:t xml:space="preserve"> </w:t>
-      </w:r>
-      <w:r>
-        <w:t xml:space="preserve">or</w:t>
-      </w:r>
-      <w:r>
-        <w:t xml:space="preserve"> </w:t>
-      </w:r>
-      <w:r>
-        <w:t xml:space="preserve">“</w:t>
-      </w:r>
-      <w:r>
-        <w:t xml:space="preserve">y</w:t>
-      </w:r>
-      <w:r>
-        <w:t xml:space="preserve">”</w:t>
-      </w:r>
-      <w:r>
-        <w:t xml:space="preserve">,</w:t>
       </w:r>
     </w:p>
     <w:p>
       <w:pPr>
         <w:numPr>
           <w:ilvl w:val="0"/>
-          <w:numId w:val="1001"/>
+          <w:numId w:val="1002"/>
         </w:numPr>
         <w:pStyle w:val="Compact"/>
       </w:pPr>
       <w:r>
-        <w:t xml:space="preserve">Display on the screen</w:t>
+        <w:t xml:space="preserve">if it is, perform the following steps:</w:t>
+      </w:r>
+    </w:p>
+    <w:p>
+      <w:pPr>
+        <w:numPr>
+          <w:ilvl w:val="1"/>
+          <w:numId w:val="1003"/>
+        </w:numPr>
+        <w:pStyle w:val="Compact"/>
+      </w:pPr>
+      <w:r>
+        <w:t xml:space="preserve">if user enters letter n, display</w:t>
       </w:r>
       <w:r>
         <w:t xml:space="preserve"> </w:t>
@@ -993,16 +1359,22 @@
         <w:t xml:space="preserve">“</w:t>
       </w:r>
       <w:r>
-        <w:t xml:space="preserve">The user said no</w:t>
+        <w:t xml:space="preserve">You entered n</w:t>
       </w:r>
       <w:r>
         <w:t xml:space="preserve">”</w:t>
       </w:r>
-      <w:r>
-        <w:t xml:space="preserve"> </w:t>
-      </w:r>
-      <w:r>
-        <w:t xml:space="preserve">if the user entered</w:t>
+    </w:p>
+    <w:p>
+      <w:pPr>
+        <w:numPr>
+          <w:ilvl w:val="1"/>
+          <w:numId w:val="1003"/>
+        </w:numPr>
+        <w:pStyle w:val="Compact"/>
+      </w:pPr>
+      <w:r>
+        <w:t xml:space="preserve">if the character occurs before n in the alphabet, display</w:t>
       </w:r>
       <w:r>
         <w:t xml:space="preserve"> </w:t>
@@ -1011,16 +1383,22 @@
         <w:t xml:space="preserve">“</w:t>
       </w:r>
       <w:r>
-        <w:t xml:space="preserve">N</w:t>
+        <w:t xml:space="preserve">Before n</w:t>
       </w:r>
       <w:r>
         <w:t xml:space="preserve">”</w:t>
       </w:r>
-      <w:r>
-        <w:t xml:space="preserve"> </w:t>
-      </w:r>
-      <w:r>
-        <w:t xml:space="preserve">or</w:t>
+    </w:p>
+    <w:p>
+      <w:pPr>
+        <w:numPr>
+          <w:ilvl w:val="1"/>
+          <w:numId w:val="1003"/>
+        </w:numPr>
+        <w:pStyle w:val="Compact"/>
+      </w:pPr>
+      <w:r>
+        <w:t xml:space="preserve">if the character occurs after n in the alphabet, display</w:t>
       </w:r>
       <w:r>
         <w:t xml:space="preserve"> </w:t>
@@ -1029,50 +1407,21 @@
         <w:t xml:space="preserve">“</w:t>
       </w:r>
       <w:r>
-        <w:t xml:space="preserve">n</w:t>
+        <w:t xml:space="preserve">After n</w:t>
       </w:r>
       <w:r>
         <w:t xml:space="preserve">”</w:t>
-      </w:r>
-      <w:r>
-        <w:t xml:space="preserve">,</w:t>
       </w:r>
     </w:p>
     <w:p>
       <w:pPr>
         <w:numPr>
           <w:ilvl w:val="0"/>
-          <w:numId w:val="1001"/>
+          <w:numId w:val="1004"/>
         </w:numPr>
         <w:pStyle w:val="Compact"/>
       </w:pPr>
       <w:r>
-        <w:t xml:space="preserve">Display on the screen</w:t>
-      </w:r>
-      <w:r>
-        <w:t xml:space="preserve"> </w:t>
-      </w:r>
-      <w:r>
-        <w:t xml:space="preserve">“</w:t>
-      </w:r>
-      <w:r>
-        <w:t xml:space="preserve">The user entered an incorrect value</w:t>
-      </w:r>
-      <w:r>
-        <w:t xml:space="preserve">”</w:t>
-      </w:r>
-      <w:r>
-        <w:t xml:space="preserve"> </w:t>
-      </w:r>
-      <w:r>
-        <w:t xml:space="preserve">if the user entered any other character.</w:t>
-      </w:r>
-    </w:p>
-    <w:p>
-      <w:pPr>
-        <w:pStyle w:val="FirstParagraph"/>
-      </w:pPr>
-      <w:r>
         <w:t xml:space="preserve">To read</w:t>
       </w:r>
       <w:r>
@@ -1089,13 +1438,11 @@
         <w:t xml:space="preserve"> </w:t>
       </w:r>
       <w:r>
-        <w:t xml:space="preserve">(instead of a whole string), use</w:t>
-      </w:r>
-    </w:p>
-    <w:p>
-      <w:pPr>
-        <w:pStyle w:val="SourceCode"/>
-      </w:pPr>
+        <w:t xml:space="preserve">(instead of a whole string), use ReadKey() method:</w:t>
+      </w:r>
+      <w:r>
+        <w:t xml:space="preserve"> </w:t>
+      </w:r>
       <w:r>
         <w:rPr>
           <w:rStyle w:val="NormalTok"/>
@@ -1112,85 +1459,270 @@
         <w:rPr>
           <w:rStyle w:val="FunctionTok"/>
         </w:rPr>
-        <w:t xml:space="preserve">WriteLine</w:t>
-      </w:r>
-      <w:r>
-        <w:rPr>
-          <w:rStyle w:val="OperatorTok"/>
-        </w:rPr>
-        <w:t xml:space="preserve">(</w:t>
-      </w:r>
-      <w:r>
-        <w:rPr>
-          <w:rStyle w:val="StringTok"/>
-        </w:rPr>
-        <w:t xml:space="preserve">"Press y or Y for Yes, n or N for No:"</w:t>
-      </w:r>
-      <w:r>
-        <w:rPr>
-          <w:rStyle w:val="OperatorTok"/>
-        </w:rPr>
-        <w:t xml:space="preserve">);</w:t>
-      </w:r>
-      <w:r>
-        <w:br/>
-      </w:r>
-      <w:r>
-        <w:rPr>
-          <w:rStyle w:val="DataTypeTok"/>
-        </w:rPr>
-        <w:t xml:space="preserve">char</w:t>
-      </w:r>
-      <w:r>
-        <w:rPr>
-          <w:rStyle w:val="NormalTok"/>
-        </w:rPr>
-        <w:t xml:space="preserve"> answer </w:t>
-      </w:r>
-      <w:r>
-        <w:rPr>
-          <w:rStyle w:val="OperatorTok"/>
-        </w:rPr>
-        <w:t xml:space="preserve">=</w:t>
-      </w:r>
-      <w:r>
-        <w:rPr>
-          <w:rStyle w:val="NormalTok"/>
-        </w:rPr>
-        <w:t xml:space="preserve"> Console</w:t>
-      </w:r>
-      <w:r>
-        <w:rPr>
-          <w:rStyle w:val="OperatorTok"/>
-        </w:rPr>
-        <w:t xml:space="preserve">.</w:t>
+        <w:t xml:space="preserve">ReadKey</w:t>
+      </w:r>
+      <w:r>
+        <w:rPr>
+          <w:rStyle w:val="OperatorTok"/>
+        </w:rPr>
+        <w:t xml:space="preserve">().</w:t>
       </w:r>
       <w:r>
         <w:rPr>
           <w:rStyle w:val="FunctionTok"/>
         </w:rPr>
-        <w:t xml:space="preserve">ReadKey</w:t>
-      </w:r>
-      <w:r>
-        <w:rPr>
-          <w:rStyle w:val="OperatorTok"/>
-        </w:rPr>
-        <w:t xml:space="preserve">().</w:t>
-      </w:r>
-      <w:r>
-        <w:rPr>
-          <w:rStyle w:val="FunctionTok"/>
-        </w:rPr>
         <w:t xml:space="preserve">KeyChar</w:t>
       </w:r>
-      <w:r>
-        <w:rPr>
-          <w:rStyle w:val="OperatorTok"/>
-        </w:rPr>
-        <w:t xml:space="preserve">;</w:t>
-      </w:r>
     </w:p>
     <w:bookmarkEnd w:id="25"/>
+    <w:bookmarkStart w:id="26" w:name="testing-for-equality"/>
+    <w:p>
+      <w:pPr>
+        <w:pStyle w:val="Heading2"/>
+      </w:pPr>
+      <w:r>
+        <w:t xml:space="preserve">Testing for Equality</w:t>
+      </w:r>
+    </w:p>
+    <w:p>
+      <w:pPr>
+        <w:pStyle w:val="FirstParagraph"/>
+      </w:pPr>
+      <w:r>
+        <w:t xml:space="preserve">Note that you can also test if a character is equal to an other by using</w:t>
+      </w:r>
+      <w:r>
+        <w:t xml:space="preserve"> </w:t>
+      </w:r>
+      <w:r>
+        <w:rPr>
+          <w:rStyle w:val="OperatorTok"/>
+        </w:rPr>
+        <w:t xml:space="preserve">==</w:t>
+      </w:r>
+      <w:r>
+        <w:t xml:space="preserve">, as for integer values.</w:t>
+      </w:r>
+      <w:r>
+        <w:t xml:space="preserve"> </w:t>
+      </w:r>
+      <w:r>
+        <w:t xml:space="preserve">This is particularly useful when we want to ask the user for a</w:t>
+      </w:r>
+      <w:r>
+        <w:t xml:space="preserve"> </w:t>
+      </w:r>
+      <w:r>
+        <w:t xml:space="preserve">“</w:t>
+      </w:r>
+      <w:r>
+        <w:t xml:space="preserve">yes</w:t>
+      </w:r>
+      <w:r>
+        <w:t xml:space="preserve">”</w:t>
+      </w:r>
+      <w:r>
+        <w:t xml:space="preserve"> </w:t>
+      </w:r>
+      <w:r>
+        <w:t xml:space="preserve">/</w:t>
+      </w:r>
+      <w:r>
+        <w:t xml:space="preserve"> </w:t>
+      </w:r>
+      <w:r>
+        <w:t xml:space="preserve">“</w:t>
+      </w:r>
+      <w:r>
+        <w:t xml:space="preserve">no</w:t>
+      </w:r>
+      <w:r>
+        <w:t xml:space="preserve">”</w:t>
+      </w:r>
+      <w:r>
+        <w:t xml:space="preserve"> </w:t>
+      </w:r>
+      <w:r>
+        <w:t xml:space="preserve">decision.</w:t>
+      </w:r>
+    </w:p>
+    <w:p>
+      <w:pPr>
+        <w:pStyle w:val="BodyText"/>
+      </w:pPr>
+      <w:r>
+        <w:t xml:space="preserve">Write a snippet of code that</w:t>
+      </w:r>
+    </w:p>
+    <w:p>
+      <w:pPr>
+        <w:numPr>
+          <w:ilvl w:val="0"/>
+          <w:numId w:val="1005"/>
+        </w:numPr>
+        <w:pStyle w:val="Compact"/>
+      </w:pPr>
+      <w:r>
+        <w:t xml:space="preserve">Ask the user for a character,</w:t>
+      </w:r>
+    </w:p>
+    <w:p>
+      <w:pPr>
+        <w:numPr>
+          <w:ilvl w:val="0"/>
+          <w:numId w:val="1005"/>
+        </w:numPr>
+        <w:pStyle w:val="Compact"/>
+      </w:pPr>
+      <w:r>
+        <w:t xml:space="preserve">Display on the screen</w:t>
+      </w:r>
+      <w:r>
+        <w:t xml:space="preserve"> </w:t>
+      </w:r>
+      <w:r>
+        <w:t xml:space="preserve">“</w:t>
+      </w:r>
+      <w:r>
+        <w:t xml:space="preserve">The user said yes</w:t>
+      </w:r>
+      <w:r>
+        <w:t xml:space="preserve">”</w:t>
+      </w:r>
+      <w:r>
+        <w:t xml:space="preserve"> </w:t>
+      </w:r>
+      <w:r>
+        <w:t xml:space="preserve">if the user entered</w:t>
+      </w:r>
+      <w:r>
+        <w:t xml:space="preserve"> </w:t>
+      </w:r>
+      <w:r>
+        <w:t xml:space="preserve">“</w:t>
+      </w:r>
+      <w:r>
+        <w:t xml:space="preserve">Y</w:t>
+      </w:r>
+      <w:r>
+        <w:t xml:space="preserve">”</w:t>
+      </w:r>
+      <w:r>
+        <w:t xml:space="preserve"> </w:t>
+      </w:r>
+      <w:r>
+        <w:t xml:space="preserve">or</w:t>
+      </w:r>
+      <w:r>
+        <w:t xml:space="preserve"> </w:t>
+      </w:r>
+      <w:r>
+        <w:t xml:space="preserve">“</w:t>
+      </w:r>
+      <w:r>
+        <w:t xml:space="preserve">y</w:t>
+      </w:r>
+      <w:r>
+        <w:t xml:space="preserve">”</w:t>
+      </w:r>
+      <w:r>
+        <w:t xml:space="preserve">,</w:t>
+      </w:r>
+    </w:p>
+    <w:p>
+      <w:pPr>
+        <w:numPr>
+          <w:ilvl w:val="0"/>
+          <w:numId w:val="1005"/>
+        </w:numPr>
+        <w:pStyle w:val="Compact"/>
+      </w:pPr>
+      <w:r>
+        <w:t xml:space="preserve">Display on the screen</w:t>
+      </w:r>
+      <w:r>
+        <w:t xml:space="preserve"> </w:t>
+      </w:r>
+      <w:r>
+        <w:t xml:space="preserve">“</w:t>
+      </w:r>
+      <w:r>
+        <w:t xml:space="preserve">The user said no</w:t>
+      </w:r>
+      <w:r>
+        <w:t xml:space="preserve">”</w:t>
+      </w:r>
+      <w:r>
+        <w:t xml:space="preserve"> </w:t>
+      </w:r>
+      <w:r>
+        <w:t xml:space="preserve">if the user entered</w:t>
+      </w:r>
+      <w:r>
+        <w:t xml:space="preserve"> </w:t>
+      </w:r>
+      <w:r>
+        <w:t xml:space="preserve">“</w:t>
+      </w:r>
+      <w:r>
+        <w:t xml:space="preserve">N</w:t>
+      </w:r>
+      <w:r>
+        <w:t xml:space="preserve">”</w:t>
+      </w:r>
+      <w:r>
+        <w:t xml:space="preserve"> </w:t>
+      </w:r>
+      <w:r>
+        <w:t xml:space="preserve">or</w:t>
+      </w:r>
+      <w:r>
+        <w:t xml:space="preserve"> </w:t>
+      </w:r>
+      <w:r>
+        <w:t xml:space="preserve">“</w:t>
+      </w:r>
+      <w:r>
+        <w:t xml:space="preserve">n</w:t>
+      </w:r>
+      <w:r>
+        <w:t xml:space="preserve">”</w:t>
+      </w:r>
+      <w:r>
+        <w:t xml:space="preserve">,</w:t>
+      </w:r>
+    </w:p>
+    <w:p>
+      <w:pPr>
+        <w:numPr>
+          <w:ilvl w:val="0"/>
+          <w:numId w:val="1005"/>
+        </w:numPr>
+        <w:pStyle w:val="Compact"/>
+      </w:pPr>
+      <w:r>
+        <w:t xml:space="preserve">Display on the screen</w:t>
+      </w:r>
+      <w:r>
+        <w:t xml:space="preserve"> </w:t>
+      </w:r>
+      <w:r>
+        <w:t xml:space="preserve">“</w:t>
+      </w:r>
+      <w:r>
+        <w:t xml:space="preserve">The user entered an incorrect value</w:t>
+      </w:r>
+      <w:r>
+        <w:t xml:space="preserve">”</w:t>
+      </w:r>
+      <w:r>
+        <w:t xml:space="preserve"> </w:t>
+      </w:r>
+      <w:r>
+        <w:t xml:space="preserve">if the user entered any other character.</w:t>
+      </w:r>
+    </w:p>
+    <w:bookmarkEnd w:id="26"/>
     <w:bookmarkStart w:id="30" w:name="pushing-further-optional"/>
     <w:p>
       <w:pPr>
@@ -1200,246 +1732,6 @@
         <w:t xml:space="preserve">Pushing Further (Optional)</w:t>
       </w:r>
     </w:p>
-    <w:p>
-      <w:pPr>
-        <w:pStyle w:val="FirstParagraph"/>
-      </w:pPr>
-      <w:r>
-        <w:t xml:space="preserve">This lab’s pushing further suggests to take some advance in two topics we will be covering soon:</w:t>
-      </w:r>
-      <w:r>
-        <w:t xml:space="preserve"> </w:t>
-      </w:r>
-      <w:r>
-        <w:rPr>
-          <w:rStyle w:val="KeywordTok"/>
-        </w:rPr>
-        <w:t xml:space="preserve">for</w:t>
-      </w:r>
-      <w:r>
-        <w:t xml:space="preserve"> </w:t>
-      </w:r>
-      <w:r>
-        <w:t xml:space="preserve">loops and</w:t>
-      </w:r>
-      <w:r>
-        <w:t xml:space="preserve"> </w:t>
-      </w:r>
-      <w:r>
-        <w:rPr>
-          <w:rStyle w:val="DataTypeTok"/>
-        </w:rPr>
-        <w:t xml:space="preserve">string</w:t>
-      </w:r>
-      <w:r>
-        <w:t xml:space="preserve"> </w:t>
-      </w:r>
-      <w:r>
-        <w:t xml:space="preserve">comparison</w:t>
-      </w:r>
-    </w:p>
-    <w:bookmarkStart w:id="26" w:name="char-and-for-loop"/>
-    <w:p>
-      <w:pPr>
-        <w:pStyle w:val="Heading2"/>
-      </w:pPr>
-      <w:r>
-        <w:rPr>
-          <w:rStyle w:val="DataTypeTok"/>
-        </w:rPr>
-        <w:t xml:space="preserve">char</w:t>
-      </w:r>
-      <w:r>
-        <w:t xml:space="preserve"> </w:t>
-      </w:r>
-      <w:r>
-        <w:t xml:space="preserve">and</w:t>
-      </w:r>
-      <w:r>
-        <w:t xml:space="preserve"> </w:t>
-      </w:r>
-      <w:r>
-        <w:rPr>
-          <w:rStyle w:val="KeywordTok"/>
-        </w:rPr>
-        <w:t xml:space="preserve">for</w:t>
-      </w:r>
-      <w:r>
-        <w:t xml:space="preserve"> </w:t>
-      </w:r>
-      <w:r>
-        <w:t xml:space="preserve">loop</w:t>
-      </w:r>
-    </w:p>
-    <w:p>
-      <w:pPr>
-        <w:pStyle w:val="FirstParagraph"/>
-      </w:pPr>
-      <w:r>
-        <w:t xml:space="preserve">Try to understand what the following code does:</w:t>
-      </w:r>
-    </w:p>
-    <w:p>
-      <w:pPr>
-        <w:pStyle w:val="SourceCode"/>
-      </w:pPr>
-      <w:r>
-        <w:rPr>
-          <w:rStyle w:val="KeywordTok"/>
-        </w:rPr>
-        <w:t xml:space="preserve">for</w:t>
-      </w:r>
-      <w:r>
-        <w:rPr>
-          <w:rStyle w:val="NormalTok"/>
-        </w:rPr>
-        <w:t xml:space="preserve"> </w:t>
-      </w:r>
-      <w:r>
-        <w:rPr>
-          <w:rStyle w:val="OperatorTok"/>
-        </w:rPr>
-        <w:t xml:space="preserve">(</w:t>
-      </w:r>
-      <w:r>
-        <w:rPr>
-          <w:rStyle w:val="DataTypeTok"/>
-        </w:rPr>
-        <w:t xml:space="preserve">int</w:t>
-      </w:r>
-      <w:r>
-        <w:rPr>
-          <w:rStyle w:val="NormalTok"/>
-        </w:rPr>
-        <w:t xml:space="preserve"> i </w:t>
-      </w:r>
-      <w:r>
-        <w:rPr>
-          <w:rStyle w:val="OperatorTok"/>
-        </w:rPr>
-        <w:t xml:space="preserve">=</w:t>
-      </w:r>
-      <w:r>
-        <w:rPr>
-          <w:rStyle w:val="NormalTok"/>
-        </w:rPr>
-        <w:t xml:space="preserve"> </w:t>
-      </w:r>
-      <w:r>
-        <w:rPr>
-          <w:rStyle w:val="DecValTok"/>
-        </w:rPr>
-        <w:t xml:space="preserve">32</w:t>
-      </w:r>
-      <w:r>
-        <w:rPr>
-          <w:rStyle w:val="OperatorTok"/>
-        </w:rPr>
-        <w:t xml:space="preserve">;</w:t>
-      </w:r>
-      <w:r>
-        <w:rPr>
-          <w:rStyle w:val="NormalTok"/>
-        </w:rPr>
-        <w:t xml:space="preserve"> i </w:t>
-      </w:r>
-      <w:r>
-        <w:rPr>
-          <w:rStyle w:val="OperatorTok"/>
-        </w:rPr>
-        <w:t xml:space="preserve">&lt;=</w:t>
-      </w:r>
-      <w:r>
-        <w:rPr>
-          <w:rStyle w:val="NormalTok"/>
-        </w:rPr>
-        <w:t xml:space="preserve"> </w:t>
-      </w:r>
-      <w:r>
-        <w:rPr>
-          <w:rStyle w:val="DecValTok"/>
-        </w:rPr>
-        <w:t xml:space="preserve">126</w:t>
-      </w:r>
-      <w:r>
-        <w:rPr>
-          <w:rStyle w:val="OperatorTok"/>
-        </w:rPr>
-        <w:t xml:space="preserve">;</w:t>
-      </w:r>
-      <w:r>
-        <w:rPr>
-          <w:rStyle w:val="NormalTok"/>
-        </w:rPr>
-        <w:t xml:space="preserve"> i</w:t>
-      </w:r>
-      <w:r>
-        <w:rPr>
-          <w:rStyle w:val="OperatorTok"/>
-        </w:rPr>
-        <w:t xml:space="preserve">++)</w:t>
-      </w:r>
-      <w:r>
-        <w:br/>
-      </w:r>
-      <w:r>
-        <w:rPr>
-          <w:rStyle w:val="NormalTok"/>
-        </w:rPr>
-        <w:t xml:space="preserve">    Console</w:t>
-      </w:r>
-      <w:r>
-        <w:rPr>
-          <w:rStyle w:val="OperatorTok"/>
-        </w:rPr>
-        <w:t xml:space="preserve">.</w:t>
-      </w:r>
-      <w:r>
-        <w:rPr>
-          <w:rStyle w:val="FunctionTok"/>
-        </w:rPr>
-        <w:t xml:space="preserve">Write</w:t>
-      </w:r>
-      <w:r>
-        <w:rPr>
-          <w:rStyle w:val="OperatorTok"/>
-        </w:rPr>
-        <w:t xml:space="preserve">((</w:t>
-      </w:r>
-      <w:r>
-        <w:rPr>
-          <w:rStyle w:val="DataTypeTok"/>
-        </w:rPr>
-        <w:t xml:space="preserve">char</w:t>
-      </w:r>
-      <w:r>
-        <w:rPr>
-          <w:rStyle w:val="OperatorTok"/>
-        </w:rPr>
-        <w:t xml:space="preserve">)</w:t>
-      </w:r>
-      <w:r>
-        <w:rPr>
-          <w:rStyle w:val="NormalTok"/>
-        </w:rPr>
-        <w:t xml:space="preserve">i</w:t>
-      </w:r>
-      <w:r>
-        <w:rPr>
-          <w:rStyle w:val="OperatorTok"/>
-        </w:rPr>
-        <w:t xml:space="preserve">);</w:t>
-      </w:r>
-    </w:p>
-    <w:p>
-      <w:pPr>
-        <w:pStyle w:val="FirstParagraph"/>
-      </w:pPr>
-      <w:r>
-        <w:t xml:space="preserve">Compile it, execute it, understand what its purpose is, and what its structure is.</w:t>
-      </w:r>
-    </w:p>
-    <w:bookmarkEnd w:id="26"/>
     <w:bookmarkStart w:id="29" w:name="string-comparison"/>
     <w:p>
       <w:pPr>
@@ -1526,9 +1818,11 @@
       <w:r>
         <w:t xml:space="preserve">class.</w:t>
       </w:r>
-      <w:r>
-        <w:t xml:space="preserve"> </w:t>
-      </w:r>
+    </w:p>
+    <w:p>
+      <w:pPr>
+        <w:pStyle w:val="BodyText"/>
+      </w:pPr>
       <w:r>
         <w:t xml:space="preserve">It works as follow:</w:t>
       </w:r>
@@ -1801,7 +2095,7 @@
       <w:pPr>
         <w:numPr>
           <w:ilvl w:val="0"/>
-          <w:numId w:val="1002"/>
+          <w:numId w:val="1006"/>
         </w:numPr>
         <w:pStyle w:val="Compact"/>
       </w:pPr>
@@ -1824,7 +2118,7 @@
       <w:pPr>
         <w:numPr>
           <w:ilvl w:val="0"/>
-          <w:numId w:val="1002"/>
+          <w:numId w:val="1006"/>
         </w:numPr>
         <w:pStyle w:val="Compact"/>
       </w:pPr>
@@ -1847,7 +2141,7 @@
       <w:pPr>
         <w:numPr>
           <w:ilvl w:val="0"/>
-          <w:numId w:val="1002"/>
+          <w:numId w:val="1006"/>
         </w:numPr>
         <w:pStyle w:val="Compact"/>
       </w:pPr>
@@ -1942,7 +2236,7 @@
         <w:rPr>
           <w:rStyle w:val="StringTok"/>
         </w:rPr>
-        <w:t xml:space="preserve">"Auguste"</w:t>
+        <w:t xml:space="preserve">"August"</w:t>
       </w:r>
       <w:r>
         <w:rPr>
@@ -2020,7 +2314,7 @@
         <w:rPr>
           <w:rStyle w:val="StringTok"/>
         </w:rPr>
-        <w:t xml:space="preserve">"Augusta is greater than Auguste"</w:t>
+        <w:t xml:space="preserve">"Augusta is greater than August"</w:t>
       </w:r>
       <w:r>
         <w:rPr>
@@ -2086,7 +2380,7 @@
         <w:rPr>
           <w:rStyle w:val="StringTok"/>
         </w:rPr>
-        <w:t xml:space="preserve">"Augsta is less than Auguste"</w:t>
+        <w:t xml:space="preserve">"Augusta is less than August"</w:t>
       </w:r>
       <w:r>
         <w:rPr>
@@ -2109,7 +2403,15 @@
         <w:pStyle w:val="FirstParagraph"/>
       </w:pPr>
       <w:r>
-        <w:t xml:space="preserve">To conclude with this topic, note that the integer returned actually has a precise value: examine the following code to understand it.</w:t>
+        <w:t xml:space="preserve">To conclude with this topic, note that the integer returned actually has a precise value.</w:t>
+      </w:r>
+    </w:p>
+    <w:p>
+      <w:pPr>
+        <w:pStyle w:val="BodyText"/>
+      </w:pPr>
+      <w:r>
+        <w:t xml:space="preserve">Examine the following code to understand it.</w:t>
       </w:r>
     </w:p>
     <w:p>
@@ -2613,6 +2915,9 @@
           <w:rStyle w:val="OperatorTok"/>
         </w:rPr>
         <w:t xml:space="preserve">);</w:t>
+      </w:r>
+      <w:r>
+        <w:br/>
       </w:r>
       <w:r>
         <w:br/>
@@ -3236,6 +3541,91 @@
       </w:pPr>
     </w:lvl>
   </w:abstractNum>
+  <w:abstractNum w:abstractNumId="99201">
+    <w:nsid w:val="A99201"/>
+    <w:multiLevelType w:val="multilevel"/>
+    <w:lvl w:ilvl="0">
+      <w:start w:val="1"/>
+      <w:numFmt w:val="decimal"/>
+      <w:lvlText w:val="%1."/>
+      <w:lvlJc w:val="left"/>
+      <w:pPr>
+        <w:ind w:left="720" w:hanging="480"/>
+      </w:pPr>
+    </w:lvl>
+    <w:lvl w:ilvl="1">
+      <w:start w:val="1"/>
+      <w:numFmt w:val="lowerLetter"/>
+      <w:lvlText w:val="%2."/>
+      <w:lvlJc w:val="left"/>
+      <w:pPr>
+        <w:ind w:left="1440" w:hanging="480"/>
+      </w:pPr>
+    </w:lvl>
+    <w:lvl w:ilvl="2">
+      <w:start w:val="1"/>
+      <w:numFmt w:val="lowerRoman"/>
+      <w:lvlText w:val="%3."/>
+      <w:lvlJc w:val="left"/>
+      <w:pPr>
+        <w:ind w:left="2160" w:hanging="480"/>
+      </w:pPr>
+    </w:lvl>
+    <w:lvl w:ilvl="3">
+      <w:start w:val="1"/>
+      <w:numFmt w:val="decimal"/>
+      <w:lvlText w:val="%4."/>
+      <w:lvlJc w:val="left"/>
+      <w:pPr>
+        <w:ind w:left="2880" w:hanging="480"/>
+      </w:pPr>
+    </w:lvl>
+    <w:lvl w:ilvl="4">
+      <w:start w:val="1"/>
+      <w:numFmt w:val="lowerLetter"/>
+      <w:lvlText w:val="%5."/>
+      <w:lvlJc w:val="left"/>
+      <w:pPr>
+        <w:ind w:left="3600" w:hanging="480"/>
+      </w:pPr>
+    </w:lvl>
+    <w:lvl w:ilvl="5">
+      <w:start w:val="1"/>
+      <w:numFmt w:val="lowerRoman"/>
+      <w:lvlText w:val="%6."/>
+      <w:lvlJc w:val="left"/>
+      <w:pPr>
+        <w:ind w:left="4320" w:hanging="480"/>
+      </w:pPr>
+    </w:lvl>
+    <w:lvl w:ilvl="6">
+      <w:start w:val="1"/>
+      <w:numFmt w:val="decimal"/>
+      <w:lvlText w:val="%7."/>
+      <w:lvlJc w:val="left"/>
+      <w:pPr>
+        <w:ind w:left="5040" w:hanging="480"/>
+      </w:pPr>
+    </w:lvl>
+    <w:lvl w:ilvl="7">
+      <w:start w:val="1"/>
+      <w:numFmt w:val="lowerLetter"/>
+      <w:lvlText w:val="%8."/>
+      <w:lvlJc w:val="left"/>
+      <w:pPr>
+        <w:ind w:left="5760" w:hanging="480"/>
+      </w:pPr>
+    </w:lvl>
+    <w:lvl w:ilvl="8">
+      <w:start w:val="1"/>
+      <w:numFmt w:val="lowerRoman"/>
+      <w:lvlText w:val="%9."/>
+      <w:lvlJc w:val="left"/>
+      <w:pPr>
+        <w:ind w:left="6480" w:hanging="480"/>
+      </w:pPr>
+    </w:lvl>
+  </w:abstractNum>
   <w:num w:numId="1000">
     <w:abstractNumId w:val="990"/>
   </w:num>
@@ -3243,6 +3633,45 @@
     <w:abstractNumId w:val="991"/>
   </w:num>
   <w:num w:numId="1002">
+    <w:abstractNumId w:val="99201"/>
+    <w:lvlOverride w:ilvl="0">
+      <w:startOverride w:val="1"/>
+    </w:lvlOverride>
+    <w:lvlOverride w:ilvl="1">
+      <w:startOverride w:val="1"/>
+    </w:lvlOverride>
+    <w:lvlOverride w:ilvl="2">
+      <w:startOverride w:val="1"/>
+    </w:lvlOverride>
+    <w:lvlOverride w:ilvl="3">
+      <w:startOverride w:val="1"/>
+    </w:lvlOverride>
+    <w:lvlOverride w:ilvl="4">
+      <w:startOverride w:val="1"/>
+    </w:lvlOverride>
+    <w:lvlOverride w:ilvl="5">
+      <w:startOverride w:val="1"/>
+    </w:lvlOverride>
+    <w:lvlOverride w:ilvl="6">
+      <w:startOverride w:val="1"/>
+    </w:lvlOverride>
+    <w:lvlOverride w:ilvl="7">
+      <w:startOverride w:val="1"/>
+    </w:lvlOverride>
+    <w:lvlOverride w:ilvl="8">
+      <w:startOverride w:val="1"/>
+    </w:lvlOverride>
+  </w:num>
+  <w:num w:numId="1003">
+    <w:abstractNumId w:val="991"/>
+  </w:num>
+  <w:num w:numId="1004">
+    <w:abstractNumId w:val="991"/>
+  </w:num>
+  <w:num w:numId="1005">
+    <w:abstractNumId w:val="991"/>
+  </w:num>
+  <w:num w:numId="1006">
     <w:abstractNumId w:val="991"/>
   </w:num>
 </w:numbering>

</xml_diff>

<commit_message>
Deploying to gh-pages from @ csci-1301/csci-1301.github.io@2040fa4b95ee28a354f65e51bbe30ef7d063788f 🚀
</commit_message>
<xml_diff>
--- a/labs/Char/index.docx
+++ b/labs/Char/index.docx
@@ -64,7 +64,7 @@
         <w:pStyle w:val="Date"/>
       </w:pPr>
       <w:r>
-        <w:t xml:space="preserve">June  30, 2021 (03:52:38 PM)</w:t>
+        <w:t xml:space="preserve">June  30, 2021 (04:07:25 PM)</w:t>
       </w:r>
     </w:p>
     <w:sdt>
@@ -181,7 +181,7 @@
         <w:pStyle w:val="BodyText"/>
       </w:pPr>
       <w:r>
-        <w:t xml:space="preserve">In the references table, each character’s integer code is given for different</w:t>
+        <w:t xml:space="preserve">In the referenced table, each character’s integer code is given for different</w:t>
       </w:r>
       <w:r>
         <w:t xml:space="preserve"> </w:t>
@@ -249,6 +249,26 @@
     <w:p>
       <w:pPr>
         <w:pStyle w:val="FirstParagraph"/>
+      </w:pPr>
+      <w:r>
+        <w:t xml:space="preserve">Base 10 (</w:t>
+      </w:r>
+      <w:r>
+        <w:t xml:space="preserve">“</w:t>
+      </w:r>
+      <w:r>
+        <w:t xml:space="preserve">decimal</w:t>
+      </w:r>
+      <w:r>
+        <w:t xml:space="preserve">”</w:t>
+      </w:r>
+      <w:r>
+        <w:t xml:space="preserve">) is the system we use everyday, but computer programs occasionally use other numerical systems, and these values are listed for convenience.</w:t>
+      </w:r>
+    </w:p>
+    <w:p>
+      <w:pPr>
+        <w:pStyle w:val="BodyText"/>
       </w:pPr>
       <w:r>
         <w:t xml:space="preserve">Note that the characters are divided in groups, and that there are 95 printable characters.</w:t>
@@ -898,7 +918,7 @@
         <w:pStyle w:val="BodyText"/>
       </w:pPr>
       <w:r>
-        <w:t xml:space="preserve">Also determine what characters the following integers (in decimal base) represent: 49, 104, 89.</w:t>
+        <w:t xml:space="preserve">Also determine what characters the following integers (in decimal base) represent:</w:t>
       </w:r>
     </w:p>
     <w:tbl>
@@ -970,7 +990,7 @@
               <w:rPr>
                 <w:rStyle w:val="DecValTok"/>
               </w:rPr>
-              <w:t xml:space="preserve">59</w:t>
+              <w:t xml:space="preserve">49</w:t>
             </w:r>
           </w:p>
         </w:tc>
@@ -995,7 +1015,7 @@
               <w:rPr>
                 <w:rStyle w:val="DecValTok"/>
               </w:rPr>
-              <w:t xml:space="preserve">112</w:t>
+              <w:t xml:space="preserve">104</w:t>
             </w:r>
           </w:p>
         </w:tc>
@@ -1282,15 +1302,7 @@
         <w:pStyle w:val="FirstParagraph"/>
       </w:pPr>
       <w:r>
-        <w:t xml:space="preserve">Implement the following short program:</w:t>
-      </w:r>
-    </w:p>
-    <w:p>
-      <w:pPr>
-        <w:pStyle w:val="BodyText"/>
-      </w:pPr>
-      <w:r>
-        <w:t xml:space="preserve">Ask user to enter a lowercase character.</w:t>
+        <w:t xml:space="preserve">Implement the following short program to practice this concept:</w:t>
       </w:r>
     </w:p>
     <w:p>
@@ -1302,7 +1314,7 @@
         <w:pStyle w:val="Compact"/>
       </w:pPr>
       <w:r>
-        <w:t xml:space="preserve">First check that the alphabet is within a - z range</w:t>
+        <w:t xml:space="preserve">Ask user to enter a lowercase character.</w:t>
       </w:r>
     </w:p>
     <w:p>
@@ -1314,19 +1326,23 @@
         <w:pStyle w:val="Compact"/>
       </w:pPr>
       <w:r>
-        <w:t xml:space="preserve">if it is not, display</w:t>
-      </w:r>
-      <w:r>
-        <w:t xml:space="preserve"> </w:t>
-      </w:r>
-      <w:r>
-        <w:t xml:space="preserve">“</w:t>
-      </w:r>
-      <w:r>
-        <w:t xml:space="preserve">not a lowercase character</w:t>
-      </w:r>
-      <w:r>
-        <w:t xml:space="preserve">”</w:t>
+        <w:t xml:space="preserve">Check that the alphabet is within a - z range, to check that it</w:t>
+      </w:r>
+      <w:r>
+        <w:t xml:space="preserve"> </w:t>
+      </w:r>
+      <w:r>
+        <w:rPr>
+          <w:iCs/>
+          <w:i/>
+        </w:rPr>
+        <w:t xml:space="preserve">is</w:t>
+      </w:r>
+      <w:r>
+        <w:t xml:space="preserve"> </w:t>
+      </w:r>
+      <w:r>
+        <w:t xml:space="preserve">a lowercase character</w:t>
       </w:r>
     </w:p>
     <w:p>
@@ -1338,7 +1354,31 @@
         <w:pStyle w:val="Compact"/>
       </w:pPr>
       <w:r>
-        <w:t xml:space="preserve">if it is, perform the following steps:</w:t>
+        <w:t xml:space="preserve">when it is not display</w:t>
+      </w:r>
+      <w:r>
+        <w:t xml:space="preserve"> </w:t>
+      </w:r>
+      <w:r>
+        <w:t xml:space="preserve">“</w:t>
+      </w:r>
+      <w:r>
+        <w:t xml:space="preserve">not a lowercase character</w:t>
+      </w:r>
+      <w:r>
+        <w:t xml:space="preserve">”</w:t>
+      </w:r>
+    </w:p>
+    <w:p>
+      <w:pPr>
+        <w:numPr>
+          <w:ilvl w:val="0"/>
+          <w:numId w:val="1002"/>
+        </w:numPr>
+        <w:pStyle w:val="Compact"/>
+      </w:pPr>
+      <w:r>
+        <w:t xml:space="preserve">otherwise perform the following steps:</w:t>
       </w:r>
     </w:p>
     <w:p>
@@ -1350,7 +1390,19 @@
         <w:pStyle w:val="Compact"/>
       </w:pPr>
       <w:r>
-        <w:t xml:space="preserve">if user enters letter n, display</w:t>
+        <w:t xml:space="preserve">if user enters character</w:t>
+      </w:r>
+      <w:r>
+        <w:t xml:space="preserve"> </w:t>
+      </w:r>
+      <w:r>
+        <w:rPr>
+          <w:rStyle w:val="CharTok"/>
+        </w:rPr>
+        <w:t xml:space="preserve">'n'</w:t>
+      </w:r>
+      <w:r>
+        <w:t xml:space="preserve">, display</w:t>
       </w:r>
       <w:r>
         <w:t xml:space="preserve"> </w:t>
@@ -1374,7 +1426,22 @@
         <w:pStyle w:val="Compact"/>
       </w:pPr>
       <w:r>
-        <w:t xml:space="preserve">if the character occurs before n in the alphabet, display</w:t>
+        <w:t xml:space="preserve">if the character occurs before</w:t>
+      </w:r>
+      <w:r>
+        <w:t xml:space="preserve"> </w:t>
+      </w:r>
+      <w:r>
+        <w:rPr>
+          <w:rStyle w:val="CharTok"/>
+        </w:rPr>
+        <w:t xml:space="preserve">'n'</w:t>
+      </w:r>
+      <w:r>
+        <w:t xml:space="preserve"> </w:t>
+      </w:r>
+      <w:r>
+        <w:t xml:space="preserve">in the alphabet, display</w:t>
       </w:r>
       <w:r>
         <w:t xml:space="preserve"> </w:t>
@@ -1398,7 +1465,22 @@
         <w:pStyle w:val="Compact"/>
       </w:pPr>
       <w:r>
-        <w:t xml:space="preserve">if the character occurs after n in the alphabet, display</w:t>
+        <w:t xml:space="preserve">if the character occurs after</w:t>
+      </w:r>
+      <w:r>
+        <w:t xml:space="preserve"> </w:t>
+      </w:r>
+      <w:r>
+        <w:rPr>
+          <w:rStyle w:val="CharTok"/>
+        </w:rPr>
+        <w:t xml:space="preserve">'n'</w:t>
+      </w:r>
+      <w:r>
+        <w:t xml:space="preserve"> </w:t>
+      </w:r>
+      <w:r>
+        <w:t xml:space="preserve">in the alphabet, display</w:t>
       </w:r>
       <w:r>
         <w:t xml:space="preserve"> </w:t>
@@ -1551,7 +1633,7 @@
         <w:pStyle w:val="BodyText"/>
       </w:pPr>
       <w:r>
-        <w:t xml:space="preserve">Write a snippet of code that</w:t>
+        <w:t xml:space="preserve">Write a program that</w:t>
       </w:r>
     </w:p>
     <w:p>
@@ -1563,7 +1645,7 @@
         <w:pStyle w:val="Compact"/>
       </w:pPr>
       <w:r>
-        <w:t xml:space="preserve">Ask the user for a character,</w:t>
+        <w:t xml:space="preserve">Asks the user for a character,</w:t>
       </w:r>
     </w:p>
     <w:p>
@@ -1575,7 +1657,7 @@
         <w:pStyle w:val="Compact"/>
       </w:pPr>
       <w:r>
-        <w:t xml:space="preserve">Display on the screen</w:t>
+        <w:t xml:space="preserve">Displays on the screen</w:t>
       </w:r>
       <w:r>
         <w:t xml:space="preserve"> </w:t>
@@ -1638,7 +1720,7 @@
         <w:pStyle w:val="Compact"/>
       </w:pPr>
       <w:r>
-        <w:t xml:space="preserve">Display on the screen</w:t>
+        <w:t xml:space="preserve">Displays on the screen</w:t>
       </w:r>
       <w:r>
         <w:t xml:space="preserve"> </w:t>
@@ -1701,7 +1783,7 @@
         <w:pStyle w:val="Compact"/>
       </w:pPr>
       <w:r>
-        <w:t xml:space="preserve">Display on the screen</w:t>
+        <w:t xml:space="preserve">Displays on the screen</w:t>
       </w:r>
       <w:r>
         <w:t xml:space="preserve"> </w:t>

</xml_diff>

<commit_message>
Deploying to gh-pages from @ csci-1301/csci-1301.github.io@cbf067d5d66dfee98240e6dab7064036b5f7a8cf 🚀
</commit_message>
<xml_diff>
--- a/labs/Char/index.docx
+++ b/labs/Char/index.docx
@@ -64,7 +64,7 @@
         <w:pStyle w:val="Date"/>
       </w:pPr>
       <w:r>
-        <w:t xml:space="preserve">June  30, 2021 (04:07:25 PM)</w:t>
+        <w:t xml:space="preserve">June  30, 2021 (04:23:44 PM)</w:t>
       </w:r>
     </w:p>
     <w:sdt>
@@ -251,19 +251,17 @@
         <w:pStyle w:val="FirstParagraph"/>
       </w:pPr>
       <w:r>
-        <w:t xml:space="preserve">Base 10 (</w:t>
-      </w:r>
-      <w:r>
-        <w:t xml:space="preserve">“</w:t>
-      </w:r>
-      <w:r>
-        <w:t xml:space="preserve">decimal</w:t>
-      </w:r>
-      <w:r>
-        <w:t xml:space="preserve">”</w:t>
-      </w:r>
-      <w:r>
-        <w:t xml:space="preserve">) is the system we use everyday, but computer programs occasionally use other numerical systems, and these values are listed for convenience.</w:t>
+        <w:rPr>
+          <w:iCs/>
+          <w:i/>
+        </w:rPr>
+        <w:t xml:space="preserve">Decimal system</w:t>
+      </w:r>
+      <w:r>
+        <w:t xml:space="preserve"> </w:t>
+      </w:r>
+      <w:r>
+        <w:t xml:space="preserve">is what we use everyday, but computer programs occasionally use other numerical systems.</w:t>
       </w:r>
     </w:p>
     <w:p>
@@ -887,31 +885,6 @@
           </w:p>
         </w:tc>
       </w:tr>
-      <w:tr>
-        <w:tc>
-          <w:tcPr/>
-          <w:p>
-            <w:pPr>
-              <w:pStyle w:val="Compact"/>
-              <w:jc w:val="center"/>
-            </w:pPr>
-            <w:r>
-              <w:rPr>
-                <w:rStyle w:val="NormalTok"/>
-              </w:rPr>
-              <w:t xml:space="preserve">p</w:t>
-            </w:r>
-          </w:p>
-        </w:tc>
-        <w:tc>
-          <w:tcPr/>
-          <w:p>
-            <w:pPr>
-              <w:pStyle w:val="Compact"/>
-            </w:pPr>
-          </w:p>
-        </w:tc>
-      </w:tr>
     </w:tbl>
     <w:p>
       <w:pPr>
@@ -1326,7 +1299,7 @@
         <w:pStyle w:val="Compact"/>
       </w:pPr>
       <w:r>
-        <w:t xml:space="preserve">Check that the alphabet is within a - z range, to check that it</w:t>
+        <w:t xml:space="preserve">Check that the character is within a - z range, to check that it</w:t>
       </w:r>
       <w:r>
         <w:t xml:space="preserve"> </w:t>
@@ -1354,7 +1327,7 @@
         <w:pStyle w:val="Compact"/>
       </w:pPr>
       <w:r>
-        <w:t xml:space="preserve">when it is not display</w:t>
+        <w:t xml:space="preserve">when it is not, display</w:t>
       </w:r>
       <w:r>
         <w:t xml:space="preserve"> </w:t>
@@ -1438,10 +1411,7 @@
         <w:t xml:space="preserve">'n'</w:t>
       </w:r>
       <w:r>
-        <w:t xml:space="preserve"> </w:t>
-      </w:r>
-      <w:r>
-        <w:t xml:space="preserve">in the alphabet, display</w:t>
+        <w:t xml:space="preserve">, display</w:t>
       </w:r>
       <w:r>
         <w:t xml:space="preserve"> </w:t>
@@ -1477,10 +1447,7 @@
         <w:t xml:space="preserve">'n'</w:t>
       </w:r>
       <w:r>
-        <w:t xml:space="preserve"> </w:t>
-      </w:r>
-      <w:r>
-        <w:t xml:space="preserve">in the alphabet, display</w:t>
+        <w:t xml:space="preserve">, display</w:t>
       </w:r>
       <w:r>
         <w:t xml:space="preserve"> </w:t>
@@ -1571,7 +1538,7 @@
         <w:pStyle w:val="FirstParagraph"/>
       </w:pPr>
       <w:r>
-        <w:t xml:space="preserve">Note that you can also test if a character is equal to an other by using</w:t>
+        <w:t xml:space="preserve">You can also test if a character is equal to an other by using</w:t>
       </w:r>
       <w:r>
         <w:t xml:space="preserve"> </w:t>
@@ -1681,13 +1648,10 @@
         <w:t xml:space="preserve"> </w:t>
       </w:r>
       <w:r>
-        <w:t xml:space="preserve">“</w:t>
-      </w:r>
-      <w:r>
-        <w:t xml:space="preserve">Y</w:t>
-      </w:r>
-      <w:r>
-        <w:t xml:space="preserve">”</w:t>
+        <w:rPr>
+          <w:rStyle w:val="CharTok"/>
+        </w:rPr>
+        <w:t xml:space="preserve">'Y'</w:t>
       </w:r>
       <w:r>
         <w:t xml:space="preserve"> </w:t>
@@ -1699,13 +1663,10 @@
         <w:t xml:space="preserve"> </w:t>
       </w:r>
       <w:r>
-        <w:t xml:space="preserve">“</w:t>
-      </w:r>
-      <w:r>
-        <w:t xml:space="preserve">y</w:t>
-      </w:r>
-      <w:r>
-        <w:t xml:space="preserve">”</w:t>
+        <w:rPr>
+          <w:rStyle w:val="CharTok"/>
+        </w:rPr>
+        <w:t xml:space="preserve">'y'</w:t>
       </w:r>
       <w:r>
         <w:t xml:space="preserve">,</w:t>
@@ -1744,13 +1705,10 @@
         <w:t xml:space="preserve"> </w:t>
       </w:r>
       <w:r>
-        <w:t xml:space="preserve">“</w:t>
-      </w:r>
-      <w:r>
-        <w:t xml:space="preserve">N</w:t>
-      </w:r>
-      <w:r>
-        <w:t xml:space="preserve">”</w:t>
+        <w:rPr>
+          <w:rStyle w:val="CharTok"/>
+        </w:rPr>
+        <w:t xml:space="preserve">'N'</w:t>
       </w:r>
       <w:r>
         <w:t xml:space="preserve"> </w:t>
@@ -1762,13 +1720,10 @@
         <w:t xml:space="preserve"> </w:t>
       </w:r>
       <w:r>
-        <w:t xml:space="preserve">“</w:t>
-      </w:r>
-      <w:r>
-        <w:t xml:space="preserve">n</w:t>
-      </w:r>
-      <w:r>
-        <w:t xml:space="preserve">”</w:t>
+        <w:rPr>
+          <w:rStyle w:val="CharTok"/>
+        </w:rPr>
+        <w:t xml:space="preserve">'n'</w:t>
       </w:r>
       <w:r>
         <w:t xml:space="preserve">,</w:t>

</xml_diff>

<commit_message>
Deploying to gh-pages from @ csci-1301/csci-1301.github.io@32216cacf41704812d8ae8d37d0271c5ac539b97 🚀
</commit_message>
<xml_diff>
--- a/labs/Char/index.docx
+++ b/labs/Char/index.docx
@@ -64,7 +64,7 @@
         <w:pStyle w:val="Date"/>
       </w:pPr>
       <w:r>
-        <w:t xml:space="preserve">June  30, 2021 (04:23:44 PM)</w:t>
+        <w:t xml:space="preserve">June  30, 2021 (05:30:18 PM)</w:t>
       </w:r>
     </w:p>
     <w:sdt>
@@ -891,7 +891,7 @@
         <w:pStyle w:val="BodyText"/>
       </w:pPr>
       <w:r>
-        <w:t xml:space="preserve">Also determine what characters the following integers (in decimal base) represent:</w:t>
+        <w:t xml:space="preserve">Also determine what characters the following integers (in decimal system) represent:</w:t>
       </w:r>
     </w:p>
     <w:tbl>

</xml_diff>

<commit_message>
Deploying to gh-pages from @ csci-1301/csci-1301.github.io@b34a9c554ee3d56f815d455d559b93ab39358dea 🚀
</commit_message>
<xml_diff>
--- a/labs/Char/index.docx
+++ b/labs/Char/index.docx
@@ -64,7 +64,7 @@
         <w:pStyle w:val="Date"/>
       </w:pPr>
       <w:r>
-        <w:t xml:space="preserve">June  30, 2021 (05:30:51 PM)</w:t>
+        <w:t xml:space="preserve">June  30, 2021 (05:34:59 PM)</w:t>
       </w:r>
     </w:p>
     <w:sdt>
@@ -96,7 +96,7 @@
     <w:bookmarkStart w:id="23" w:name="reading-and-understanding"/>
     <w:p>
       <w:pPr>
-        <w:pStyle w:val="Heading2"/>
+        <w:pStyle w:val="Heading1"/>
       </w:pPr>
       <w:r>
         <w:t xml:space="preserve">Reading and Understanding</w:t>
@@ -276,7 +276,7 @@
     <w:bookmarkStart w:id="24" w:name="converting"/>
     <w:p>
       <w:pPr>
-        <w:pStyle w:val="Heading2"/>
+        <w:pStyle w:val="Heading1"/>
       </w:pPr>
       <w:r>
         <w:t xml:space="preserve">Converting</w:t>
@@ -1031,7 +1031,7 @@
     <w:bookmarkStart w:id="25" w:name="comparing"/>
     <w:p>
       <w:pPr>
-        <w:pStyle w:val="Heading2"/>
+        <w:pStyle w:val="Heading1"/>
       </w:pPr>
       <w:r>
         <w:t xml:space="preserve">Comparing</w:t>
@@ -1527,7 +1527,7 @@
     <w:bookmarkStart w:id="26" w:name="testing-for-equality"/>
     <w:p>
       <w:pPr>
-        <w:pStyle w:val="Heading2"/>
+        <w:pStyle w:val="Heading1"/>
       </w:pPr>
       <w:r>
         <w:t xml:space="preserve">Testing for Equality</w:t>

</xml_diff>

<commit_message>
Deploying to gh-pages from @ csci-1301/csci-1301.github.io@8fbeb522bfa3307f9dd5f2f952a75746f40552ac 🚀
</commit_message>
<xml_diff>
--- a/labs/Char/index.docx
+++ b/labs/Char/index.docx
@@ -64,7 +64,7 @@
         <w:pStyle w:val="Date"/>
       </w:pPr>
       <w:r>
-        <w:t xml:space="preserve">July   1, 2021 (10:35:21 AM)</w:t>
+        <w:t xml:space="preserve">July   1, 2021 (10:46:22 AM)</w:t>
       </w:r>
     </w:p>
     <w:sdt>
@@ -145,20 +145,7 @@
         <w:t xml:space="preserve">!</w:t>
       </w:r>
       <w:r>
-        <w:t xml:space="preserve">, etc.) and</w:t>
-      </w:r>
-      <w:r>
-        <w:t xml:space="preserve"> </w:t>
-      </w:r>
-      <w:r>
-        <w:rPr>
-          <w:bCs/>
-          <w:b/>
-        </w:rPr>
-        <w:t xml:space="preserve">dec</w:t>
-      </w:r>
-      <w:r>
-        <w:t xml:space="preserve">imal values, to be read as</w:t>
+        <w:t xml:space="preserve">, etc.) and decimal values, to be read as</w:t>
       </w:r>
       <w:r>
         <w:t xml:space="preserve"> </w:t>
@@ -614,7 +601,7 @@
         <w:t xml:space="preserve"> </w:t>
       </w:r>
       <w:r>
-        <w:t xml:space="preserve">could be done implicitly by C#: replace the previous first line with</w:t>
+        <w:t xml:space="preserve">could be done implicitly by C#; replace the previous first line with:</w:t>
       </w:r>
     </w:p>
     <w:p>
@@ -663,7 +650,7 @@
         <w:pStyle w:val="FirstParagraph"/>
       </w:pPr>
       <w:r>
-        <w:t xml:space="preserve">And note that your program still compiles.</w:t>
+        <w:t xml:space="preserve">and note that your program still compiles.</w:t>
       </w:r>
     </w:p>
     <w:p>
@@ -1299,7 +1286,23 @@
         <w:pStyle w:val="Compact"/>
       </w:pPr>
       <w:r>
-        <w:t xml:space="preserve">Check that the character is within a - z range, to check that it</w:t>
+        <w:t xml:space="preserve">Check that the character is within the</w:t>
+      </w:r>
+      <w:r>
+        <w:t xml:space="preserve"> </w:t>
+      </w:r>
+      <w:r>
+        <w:rPr>
+          <w:bCs/>
+          <w:b/>
+        </w:rPr>
+        <w:t xml:space="preserve">a - z</w:t>
+      </w:r>
+      <w:r>
+        <w:t xml:space="preserve"> </w:t>
+      </w:r>
+      <w:r>
+        <w:t xml:space="preserve">range (it</w:t>
       </w:r>
       <w:r>
         <w:t xml:space="preserve"> </w:t>
@@ -1315,7 +1318,7 @@
         <w:t xml:space="preserve"> </w:t>
       </w:r>
       <w:r>
-        <w:t xml:space="preserve">a lowercase character</w:t>
+        <w:t xml:space="preserve">a lowercase character)</w:t>
       </w:r>
     </w:p>
     <w:p>
@@ -1327,7 +1330,7 @@
         <w:pStyle w:val="Compact"/>
       </w:pPr>
       <w:r>
-        <w:t xml:space="preserve">when it is not, display</w:t>
+        <w:t xml:space="preserve">When it is not in this range, display</w:t>
       </w:r>
       <w:r>
         <w:t xml:space="preserve"> </w:t>
@@ -1351,7 +1354,7 @@
         <w:pStyle w:val="Compact"/>
       </w:pPr>
       <w:r>
-        <w:t xml:space="preserve">otherwise perform the following steps:</w:t>
+        <w:t xml:space="preserve">Otherwise, perform the following steps:</w:t>
       </w:r>
     </w:p>
     <w:p>

</xml_diff>